<commit_message>
new 426 and 315 stuff
</commit_message>
<xml_diff>
--- a/CMSC 426/Nem_Negash_R1.docx
+++ b/CMSC 426/Nem_Negash_R1.docx
@@ -1129,7 +1129,6 @@
               </w:rPr>
               <w:t xml:space="preserve">The reason(s) this issue is of special </w:t>
             </w:r>
-            <w:proofErr w:type="gramStart"/>
             <w:r>
               <w:rPr>
                 <w:rFonts w:ascii="Arial" w:hAnsi="Arial" w:cs="Arial"/>
@@ -1137,9 +1136,8 @@
                 <w:sz w:val="20"/>
                 <w:szCs w:val="20"/>
               </w:rPr>
-              <w:t>importance(</w:t>
-            </w:r>
-            <w:proofErr w:type="gramEnd"/>
+              <w:t>importance (</w:t>
+            </w:r>
             <w:r>
               <w:rPr>
                 <w:rFonts w:ascii="Arial" w:hAnsi="Arial" w:cs="Arial"/>

</xml_diff>